<commit_message>
added one sentence to intervjumoment
</commit_message>
<xml_diff>
--- a/Thesis/Respons_metodval_metodtillampning.docx
+++ b/Thesis/Respons_metodval_metodtillampning.docx
@@ -138,7 +138,25 @@
           <w:sz w:val="22"/>
           <w:szCs w:val="22"/>
         </w:rPr>
-        <w:t xml:space="preserve">En kvantitativ explorativ forskningsstrategi ansågs vara den lämpligaste forskningsstrategin för att den uppnår studiens mål. Användning av en explorativ strategi innan en större mängd resurser nyttjas till en mer omfattande studie är särskilt relevant när forskningsfältet är outforskat och en pålitlig grund behöver skapas innan utformning av en kvalificerad hypotes </w:t>
+        <w:t xml:space="preserve">En kvantitativ explorativ forskningsstrategi ansågs vara den lämpligaste forskningsstrategin för att den uppnår studiens mål. Användning av en explorativ strategi innan en större mängd resurser </w:t>
+      </w:r>
+      <w:proofErr w:type="gramStart"/>
+      <w:r>
+        <w:rPr>
+          <w:rFonts w:cs="Times New Roman"/>
+          <w:sz w:val="22"/>
+          <w:szCs w:val="22"/>
+        </w:rPr>
+        <w:t>nyttjas</w:t>
+      </w:r>
+      <w:proofErr w:type="gramEnd"/>
+      <w:r>
+        <w:rPr>
+          <w:rFonts w:cs="Times New Roman"/>
+          <w:sz w:val="22"/>
+          <w:szCs w:val="22"/>
+        </w:rPr>
+        <w:t xml:space="preserve"> till en mer omfattande studie är särskilt relevant när forskningsfältet är outforskat och en pålitlig grund behöver skapas innan utformning av en kvalificerad hypotes </w:t>
       </w:r>
       <w:r>
         <w:rPr>
@@ -167,7 +185,25 @@
           <w:sz w:val="22"/>
           <w:szCs w:val="22"/>
         </w:rPr>
-        <w:t>(Malhotra &amp; Birks, 2006)</w:t>
+        <w:t>(</w:t>
+      </w:r>
+      <w:proofErr w:type="spellStart"/>
+      <w:r>
+        <w:rPr>
+          <w:rFonts w:cs="Times New Roman"/>
+          <w:sz w:val="22"/>
+          <w:szCs w:val="22"/>
+        </w:rPr>
+        <w:t>Malhotra</w:t>
+      </w:r>
+      <w:proofErr w:type="spellEnd"/>
+      <w:r>
+        <w:rPr>
+          <w:rFonts w:cs="Times New Roman"/>
+          <w:sz w:val="22"/>
+          <w:szCs w:val="22"/>
+        </w:rPr>
+        <w:t xml:space="preserve"> &amp; Birks, 2006)</w:t>
       </w:r>
       <w:r>
         <w:rPr>
@@ -437,7 +473,110 @@
           <w:sz w:val="22"/>
           <w:szCs w:val="22"/>
         </w:rPr>
-        <w:t>…?</w:t>
+        <w:t>”</w:t>
+      </w:r>
+      <w:r>
+        <w:rPr>
+          <w:rFonts w:cs="Times New Roman"/>
+          <w:sz w:val="22"/>
+          <w:szCs w:val="22"/>
+        </w:rPr>
+        <w:t xml:space="preserve">Fast att en fallstudie som forskningsstrategi skulle lämpa sig för denna studie, är användning av en explorativ strategi innan en större mängd resurser </w:t>
+      </w:r>
+      <w:proofErr w:type="gramStart"/>
+      <w:r>
+        <w:rPr>
+          <w:rFonts w:cs="Times New Roman"/>
+          <w:sz w:val="22"/>
+          <w:szCs w:val="22"/>
+        </w:rPr>
+        <w:t>nyttjas</w:t>
+      </w:r>
+      <w:proofErr w:type="gramEnd"/>
+      <w:r>
+        <w:rPr>
+          <w:rFonts w:cs="Times New Roman"/>
+          <w:sz w:val="22"/>
+          <w:szCs w:val="22"/>
+        </w:rPr>
+        <w:t xml:space="preserve"> till en mer omfattande studie är särskilt relevant när forskningsfältet är outforskat och en pålitlig grund behöver skapas innan utformning av en kvalificerad hypotes </w:t>
+      </w:r>
+      <w:r>
+        <w:rPr>
+          <w:sz w:val="22"/>
+          <w:szCs w:val="22"/>
+        </w:rPr>
+        <w:fldChar w:fldCharType="begin"/>
+      </w:r>
+      <w:r>
+        <w:rPr>
+          <w:sz w:val="22"/>
+          <w:szCs w:val="22"/>
+        </w:rPr>
+        <w:instrText xml:space="preserve"> ADDIN ZOTERO_ITEM CSL_CITATION {"citationID":"hzDQETJf","properties":{"formattedCitation":"(Malhotra &amp; Birks, 2006)","plainCitation":"(Malhotra &amp; Birks, 2006)","noteIndex":0},"citationItems":[{"id":112,"uris":["http://zotero.org/users/local/QsygNxKM/items/YJQAMTVE"],"uri":["http://zotero.org/users/local/QsygNxKM/items/YJQAMTVE"],"itemData":{"id":112,"type":"book","title":"Marketing Research - An Applied Approach - European","publisher":"Prentice Hall, Inc., a Pearson Education company","edition":"Updated Second European Edition","abstract":"Being a marketing researcher is a very creative task. This creativity is nurtured by an environment that makes many demands on the researcher. They must be able to cope with the technical challenges to plan, gather, analyse and interpret information. They must be aware of the challenges faced by the array of decision-makers who trust sound marketing research. They must be able to empathise with the people they aim to question and observe, and to treat them with care and respect.\nTrying to develop the technical skills and to balance an appreciation of decision- makers and respondents may seem daunting. Finding the confidence to conduct research and to interpret the findings may seem difficult with so many options to consider. This is where we believe Marketing Research, An Applied Approach, 2nd European edition can help. Founded on the enormously successful US editions and the 1st European edition, this text aims to be comprehensive, authoritative and applied. This edition includes an array of European and international examples, practices and illustrations. It portrays a balance of qualitative and quantitative approaches to con- ducting research that allows the creative support of decision-makers. It will guide the reader through the challenges faced in conducting marketing research of the highest quality. This is achieved through an appropriate blend of scholarship with a highly applied and managerial orientation.","ISBN":"0 273 69530 4","note":"p. 64","author":[{"family":"Malhotra","given":"Naresh K."},{"family":"Birks","given":"David F."}],"issued":{"date-parts":[["2006"]]}}}],"schema":"https://github.com/citation-style-language/schema/raw/master/csl-citation.json"} </w:instrText>
+      </w:r>
+      <w:r>
+        <w:rPr>
+          <w:sz w:val="22"/>
+          <w:szCs w:val="22"/>
+        </w:rPr>
+        <w:fldChar w:fldCharType="separate"/>
+      </w:r>
+      <w:r>
+        <w:rPr>
+          <w:rFonts w:cs="Times New Roman"/>
+          <w:sz w:val="22"/>
+          <w:szCs w:val="22"/>
+        </w:rPr>
+        <w:t>(</w:t>
+      </w:r>
+      <w:proofErr w:type="spellStart"/>
+      <w:r>
+        <w:rPr>
+          <w:rFonts w:cs="Times New Roman"/>
+          <w:sz w:val="22"/>
+          <w:szCs w:val="22"/>
+        </w:rPr>
+        <w:t>Malhotra</w:t>
+      </w:r>
+      <w:proofErr w:type="spellEnd"/>
+      <w:r>
+        <w:rPr>
+          <w:rFonts w:cs="Times New Roman"/>
+          <w:sz w:val="22"/>
+          <w:szCs w:val="22"/>
+        </w:rPr>
+        <w:t xml:space="preserve"> &amp; Birks, 2006)</w:t>
+      </w:r>
+      <w:r>
+        <w:rPr>
+          <w:sz w:val="22"/>
+          <w:szCs w:val="22"/>
+        </w:rPr>
+        <w:fldChar w:fldCharType="end"/>
+      </w:r>
+      <w:r>
+        <w:rPr>
+          <w:sz w:val="22"/>
+          <w:szCs w:val="22"/>
+        </w:rPr>
+        <w:t>.</w:t>
+      </w:r>
+      <w:r>
+        <w:rPr>
+          <w:rFonts w:cs="Times New Roman"/>
+          <w:sz w:val="22"/>
+          <w:szCs w:val="22"/>
+        </w:rPr>
+        <w:t xml:space="preserve"> </w:t>
+      </w:r>
+      <w:r>
+        <w:rPr>
+          <w:rFonts w:cs="Times New Roman"/>
+          <w:sz w:val="22"/>
+          <w:szCs w:val="22"/>
+        </w:rPr>
+        <w:t>”</w:t>
       </w:r>
       <w:bookmarkStart w:id="0" w:name="_GoBack"/>
       <w:bookmarkEnd w:id="0"/>
@@ -456,62 +595,6 @@
           <w:sz w:val="22"/>
           <w:szCs w:val="22"/>
         </w:rPr>
-        <w:t>Betygskriteriet</w:t>
-      </w:r>
-      <w:r>
-        <w:rPr>
-          <w:b/>
-          <w:sz w:val="22"/>
-          <w:szCs w:val="22"/>
-        </w:rPr>
-        <w:t xml:space="preserve">: </w:t>
-      </w:r>
-      <w:r>
-        <w:rPr>
-          <w:rFonts w:ascii="Calibri" w:hAnsi="Calibri" w:cs="Garamond"/>
-          <w:i/>
-          <w:color w:val="000000"/>
-          <w:sz w:val="22"/>
-          <w:szCs w:val="22"/>
-        </w:rPr>
-        <w:t xml:space="preserve">För 2 poäng krävs dessutom: att alternativa tillämpliga forskningsstrategier och forskningsmetoder diskuteras utförligt och att ett djupgående resonemang kring strategi- och metodval förs, där motiven för gjorda val tydligt framgår. </w:t>
-      </w:r>
-      <w:r>
-        <w:rPr>
-          <w:rFonts w:ascii="Calibri" w:hAnsi="Calibri" w:cs="Garamond"/>
-          <w:i/>
-          <w:color w:val="000000"/>
-          <w:sz w:val="22"/>
-          <w:szCs w:val="22"/>
-        </w:rPr>
-        <w:t xml:space="preserve"> </w:t>
-      </w:r>
-    </w:p>
-    <w:p>
-      <w:pPr>
-        <w:rPr>
-          <w:b/>
-          <w:sz w:val="22"/>
-          <w:szCs w:val="22"/>
-        </w:rPr>
-      </w:pPr>
-    </w:p>
-    <w:p>
-      <w:pPr>
-        <w:rPr>
-          <w:rFonts w:ascii="Calibri" w:hAnsi="Calibri" w:cs="Garamond"/>
-          <w:i/>
-          <w:color w:val="000000"/>
-          <w:sz w:val="22"/>
-          <w:szCs w:val="22"/>
-        </w:rPr>
-      </w:pPr>
-      <w:r>
-        <w:rPr>
-          <w:b/>
-          <w:sz w:val="22"/>
-          <w:szCs w:val="22"/>
-        </w:rPr>
         <w:lastRenderedPageBreak/>
         <w:t>Betygskriteriet</w:t>
       </w:r>
@@ -531,7 +614,107 @@
           <w:sz w:val="22"/>
           <w:szCs w:val="22"/>
         </w:rPr>
-        <w:t xml:space="preserve">För 3 poäng krävs dessutom: att metodvalet diskuteras i förhållande till forskningsstrategier och forskningsmetoder som tillämpats i relaterade aktuella vetenskapliga studier och som kan betraktas som state-of-the-art. </w:t>
+        <w:t xml:space="preserve">För 2 poäng krävs dessutom: att alternativa tillämpliga forskningsstrategier och forskningsmetoder diskuteras utförligt och att ett djupgående resonemang kring strategi- och metodval förs, där motiven för gjorda val tydligt framgår. </w:t>
+      </w:r>
+      <w:r>
+        <w:rPr>
+          <w:rFonts w:ascii="Calibri" w:hAnsi="Calibri" w:cs="Garamond"/>
+          <w:i/>
+          <w:color w:val="000000"/>
+          <w:sz w:val="22"/>
+          <w:szCs w:val="22"/>
+        </w:rPr>
+        <w:t xml:space="preserve"> </w:t>
+      </w:r>
+    </w:p>
+    <w:p>
+      <w:pPr>
+        <w:rPr>
+          <w:b/>
+          <w:sz w:val="22"/>
+          <w:szCs w:val="22"/>
+        </w:rPr>
+      </w:pPr>
+    </w:p>
+    <w:p>
+      <w:pPr>
+        <w:rPr>
+          <w:rFonts w:ascii="Calibri" w:hAnsi="Calibri" w:cs="Garamond"/>
+          <w:i/>
+          <w:color w:val="000000"/>
+          <w:sz w:val="22"/>
+          <w:szCs w:val="22"/>
+        </w:rPr>
+      </w:pPr>
+      <w:r>
+        <w:rPr>
+          <w:b/>
+          <w:sz w:val="22"/>
+          <w:szCs w:val="22"/>
+        </w:rPr>
+        <w:t>Betygskriteriet</w:t>
+      </w:r>
+      <w:r>
+        <w:rPr>
+          <w:b/>
+          <w:sz w:val="22"/>
+          <w:szCs w:val="22"/>
+        </w:rPr>
+        <w:t xml:space="preserve">: </w:t>
+      </w:r>
+      <w:r>
+        <w:rPr>
+          <w:rFonts w:ascii="Calibri" w:hAnsi="Calibri" w:cs="Garamond"/>
+          <w:i/>
+          <w:color w:val="000000"/>
+          <w:sz w:val="22"/>
+          <w:szCs w:val="22"/>
+        </w:rPr>
+        <w:t xml:space="preserve">För 3 poäng krävs dessutom: att metodvalet diskuteras i förhållande till forskningsstrategier och forskningsmetoder som tillämpats i relaterade aktuella vetenskapliga studier och som kan betraktas som </w:t>
+      </w:r>
+      <w:proofErr w:type="spellStart"/>
+      <w:r>
+        <w:rPr>
+          <w:rFonts w:ascii="Calibri" w:hAnsi="Calibri" w:cs="Garamond"/>
+          <w:i/>
+          <w:color w:val="000000"/>
+          <w:sz w:val="22"/>
+          <w:szCs w:val="22"/>
+        </w:rPr>
+        <w:t>state</w:t>
+      </w:r>
+      <w:proofErr w:type="spellEnd"/>
+      <w:r>
+        <w:rPr>
+          <w:rFonts w:ascii="Calibri" w:hAnsi="Calibri" w:cs="Garamond"/>
+          <w:i/>
+          <w:color w:val="000000"/>
+          <w:sz w:val="22"/>
+          <w:szCs w:val="22"/>
+        </w:rPr>
+        <w:t>-</w:t>
+      </w:r>
+      <w:proofErr w:type="spellStart"/>
+      <w:r>
+        <w:rPr>
+          <w:rFonts w:ascii="Calibri" w:hAnsi="Calibri" w:cs="Garamond"/>
+          <w:i/>
+          <w:color w:val="000000"/>
+          <w:sz w:val="22"/>
+          <w:szCs w:val="22"/>
+        </w:rPr>
+        <w:t>of</w:t>
+      </w:r>
+      <w:proofErr w:type="spellEnd"/>
+      <w:r>
+        <w:rPr>
+          <w:rFonts w:ascii="Calibri" w:hAnsi="Calibri" w:cs="Garamond"/>
+          <w:i/>
+          <w:color w:val="000000"/>
+          <w:sz w:val="22"/>
+          <w:szCs w:val="22"/>
+        </w:rPr>
+        <w:t xml:space="preserve">-the-art. </w:t>
       </w:r>
     </w:p>
     <w:p>
@@ -684,15 +867,7 @@
           <w:sz w:val="22"/>
           <w:szCs w:val="22"/>
         </w:rPr>
-        <w:t>:</w:t>
-      </w:r>
-      <w:r>
-        <w:rPr>
-          <w:b/>
-          <w:sz w:val="22"/>
-          <w:szCs w:val="22"/>
-        </w:rPr>
-        <w:t xml:space="preserve"> </w:t>
+        <w:t xml:space="preserve">: </w:t>
       </w:r>
       <w:r>
         <w:rPr>
@@ -1337,15 +1512,7 @@
           <w:sz w:val="22"/>
           <w:szCs w:val="22"/>
         </w:rPr>
-        <w:t>:</w:t>
-      </w:r>
-      <w:r>
-        <w:rPr>
-          <w:b/>
-          <w:sz w:val="22"/>
-          <w:szCs w:val="22"/>
-        </w:rPr>
-        <w:t xml:space="preserve"> </w:t>
+        <w:t xml:space="preserve">: </w:t>
       </w:r>
       <w:r>
         <w:rPr>
@@ -1389,15 +1556,7 @@
           <w:sz w:val="22"/>
           <w:szCs w:val="22"/>
         </w:rPr>
-        <w:t>:</w:t>
-      </w:r>
-      <w:r>
-        <w:rPr>
-          <w:b/>
-          <w:sz w:val="22"/>
-          <w:szCs w:val="22"/>
-        </w:rPr>
-        <w:t xml:space="preserve"> </w:t>
+        <w:t xml:space="preserve">: </w:t>
       </w:r>
       <w:r>
         <w:rPr>

</xml_diff>